<commit_message>
V2 version now contains task 0010
</commit_message>
<xml_diff>
--- a/A002-activities_V2.docx
+++ b/A002-activities_V2.docx
@@ -106,61 +106,7 @@
           <w:szCs w:val="48"/>
           <w:lang w:val="en-US"/>
         </w:rPr>
-        <w:t xml:space="preserve">That is because pc in local network, so </w:t>
-      </w:r>
-      <w:proofErr w:type="spellStart"/>
-      <w:r>
-        <w:rPr>
-          <w:sz w:val="48"/>
-          <w:szCs w:val="48"/>
-          <w:lang w:val="en-US"/>
-        </w:rPr>
-        <w:t>ip</w:t>
-      </w:r>
-      <w:proofErr w:type="spellEnd"/>
-      <w:r>
-        <w:rPr>
-          <w:sz w:val="48"/>
-          <w:szCs w:val="48"/>
-          <w:lang w:val="en-US"/>
-        </w:rPr>
-        <w:t xml:space="preserve">-addresses connected to the </w:t>
-      </w:r>
-      <w:proofErr w:type="gramStart"/>
-      <w:r>
-        <w:rPr>
-          <w:sz w:val="48"/>
-          <w:szCs w:val="48"/>
-          <w:lang w:val="en-US"/>
-        </w:rPr>
-        <w:t>router(</w:t>
-      </w:r>
-      <w:proofErr w:type="gramEnd"/>
-      <w:r>
-        <w:rPr>
-          <w:sz w:val="48"/>
-          <w:szCs w:val="48"/>
-          <w:lang w:val="en-US"/>
-        </w:rPr>
-        <w:t xml:space="preserve">e.g. 192.168.0.1) are available, but outside websites(google.com) </w:t>
-      </w:r>
-      <w:proofErr w:type="spellStart"/>
-      <w:r>
-        <w:rPr>
-          <w:sz w:val="48"/>
-          <w:szCs w:val="48"/>
-          <w:lang w:val="en-US"/>
-        </w:rPr>
-        <w:t>can not</w:t>
-      </w:r>
-      <w:proofErr w:type="spellEnd"/>
-      <w:r>
-        <w:rPr>
-          <w:sz w:val="48"/>
-          <w:szCs w:val="48"/>
-          <w:lang w:val="en-US"/>
-        </w:rPr>
-        <w:t xml:space="preserve"> be accessed.</w:t>
+        <w:t>That is because pc in local network, so ip-addresses connected to the router(e.g. 192.168.0.1) are available, but outside websites(google.com) can not be accessed.</w:t>
       </w:r>
     </w:p>
     <w:p>
@@ -262,43 +208,7 @@
           <w:szCs w:val="48"/>
           <w:lang w:val="en-US"/>
         </w:rPr>
-        <w:t xml:space="preserve">Two computers on the same network are using the same IP address. this usually happens when someone sets a static </w:t>
-      </w:r>
-      <w:proofErr w:type="spellStart"/>
-      <w:r>
-        <w:rPr>
-          <w:sz w:val="48"/>
-          <w:szCs w:val="48"/>
-          <w:lang w:val="en-US"/>
-        </w:rPr>
-        <w:t>ip</w:t>
-      </w:r>
-      <w:proofErr w:type="spellEnd"/>
-      <w:r>
-        <w:rPr>
-          <w:sz w:val="48"/>
-          <w:szCs w:val="48"/>
-          <w:lang w:val="en-US"/>
-        </w:rPr>
-        <w:t xml:space="preserve"> that already exists or </w:t>
-      </w:r>
-      <w:proofErr w:type="spellStart"/>
-      <w:r>
-        <w:rPr>
-          <w:sz w:val="48"/>
-          <w:szCs w:val="48"/>
-          <w:lang w:val="en-US"/>
-        </w:rPr>
-        <w:t>dhcp</w:t>
-      </w:r>
-      <w:proofErr w:type="spellEnd"/>
-      <w:r>
-        <w:rPr>
-          <w:sz w:val="48"/>
-          <w:szCs w:val="48"/>
-          <w:lang w:val="en-US"/>
-        </w:rPr>
-        <w:t xml:space="preserve"> gives the same address twice.</w:t>
+        <w:t>Two computers on the same network are using the same IP address. this usually happens when someone sets a static ip that already exists or dhcp gives the same address twice.</w:t>
       </w:r>
     </w:p>
     <w:p>
@@ -444,25 +354,7 @@
           <w:szCs w:val="48"/>
           <w:lang w:val="en-US"/>
         </w:rPr>
-        <w:t xml:space="preserve">The </w:t>
-      </w:r>
-      <w:proofErr w:type="spellStart"/>
-      <w:r>
-        <w:rPr>
-          <w:sz w:val="48"/>
-          <w:szCs w:val="48"/>
-          <w:lang w:val="en-US"/>
-        </w:rPr>
-        <w:t>wifi</w:t>
-      </w:r>
-      <w:proofErr w:type="spellEnd"/>
-      <w:r>
-        <w:rPr>
-          <w:sz w:val="48"/>
-          <w:szCs w:val="48"/>
-          <w:lang w:val="en-US"/>
-        </w:rPr>
-        <w:t xml:space="preserve"> signal shows full bars, but everything loads very slowly. The signal strength is good, so the problem is somewhere else.</w:t>
+        <w:t>The wifi signal shows full bars, but everything loads very slowly. The signal strength is good, so the problem is somewhere else.</w:t>
       </w:r>
     </w:p>
     <w:p>
@@ -691,25 +583,7 @@
           <w:szCs w:val="48"/>
           <w:lang w:val="en-US"/>
         </w:rPr>
-        <w:t xml:space="preserve">This problem may happen if you have troubles with router - it can be damaged physically or technically. </w:t>
-      </w:r>
-      <w:proofErr w:type="gramStart"/>
-      <w:r>
-        <w:rPr>
-          <w:sz w:val="48"/>
-          <w:szCs w:val="48"/>
-          <w:lang w:val="en-US"/>
-        </w:rPr>
-        <w:t>Also</w:t>
-      </w:r>
-      <w:proofErr w:type="gramEnd"/>
-      <w:r>
-        <w:rPr>
-          <w:sz w:val="48"/>
-          <w:szCs w:val="48"/>
-          <w:lang w:val="en-US"/>
-        </w:rPr>
-        <w:t xml:space="preserve"> it may happen if your drivers</w:t>
+        <w:t>This problem may happen if you have troubles with router - it can be damaged physically or technically. Also it may happen if your drivers</w:t>
       </w:r>
       <w:r>
         <w:rPr>
@@ -833,25 +707,7 @@
           <w:szCs w:val="48"/>
           <w:lang w:val="en-US"/>
         </w:rPr>
-        <w:t xml:space="preserve">The </w:t>
-      </w:r>
-      <w:proofErr w:type="spellStart"/>
-      <w:r>
-        <w:rPr>
-          <w:sz w:val="48"/>
-          <w:szCs w:val="48"/>
-          <w:lang w:val="en-US"/>
-        </w:rPr>
-        <w:t>youtube</w:t>
-      </w:r>
-      <w:proofErr w:type="spellEnd"/>
-      <w:r>
-        <w:rPr>
-          <w:sz w:val="48"/>
-          <w:szCs w:val="48"/>
-          <w:lang w:val="en-US"/>
-        </w:rPr>
-        <w:t xml:space="preserve"> opens normally, but the university website does not load. The device clearly has internet access, so the problem is related to only some sites.</w:t>
+        <w:t>The youtube opens normally, but the university website does not load. The device clearly has internet access, so the problem is related to only some sites.</w:t>
       </w:r>
     </w:p>
     <w:p>
@@ -1127,25 +983,7 @@
           <w:szCs w:val="48"/>
           <w:lang w:val="en-US"/>
         </w:rPr>
-        <w:t xml:space="preserve">You meet this kind of problem if your wi-fi provider is blocking internet to go to your device. E.g. you are hosting your phone’s internet with mobile hot-spot and on laptop, that you connected to hot-spot, you trying to ping 8.8.8.8, then it takes some </w:t>
-      </w:r>
-      <w:proofErr w:type="gramStart"/>
-      <w:r>
-        <w:rPr>
-          <w:sz w:val="48"/>
-          <w:szCs w:val="48"/>
-          <w:lang w:val="en-US"/>
-        </w:rPr>
-        <w:t>time(</w:t>
-      </w:r>
-      <w:proofErr w:type="gramEnd"/>
-      <w:r>
-        <w:rPr>
-          <w:sz w:val="48"/>
-          <w:szCs w:val="48"/>
-          <w:lang w:val="en-US"/>
-        </w:rPr>
-        <w:t>around 3min) and then shows an error.</w:t>
+        <w:t>You meet this kind of problem if your wi-fi provider is blocking internet to go to your device. E.g. you are hosting your phone’s internet with mobile hot-spot and on laptop, that you connected to hot-spot, you trying to ping 8.8.8.8, then it takes some time(around 3min) and then shows an error.</w:t>
       </w:r>
     </w:p>
     <w:p>
@@ -1246,61 +1084,7 @@
           <w:szCs w:val="48"/>
           <w:lang w:val="en-US"/>
         </w:rPr>
-        <w:t xml:space="preserve">If you can open Google, </w:t>
-      </w:r>
-      <w:proofErr w:type="spellStart"/>
-      <w:r>
-        <w:rPr>
-          <w:sz w:val="48"/>
-          <w:szCs w:val="48"/>
-          <w:lang w:val="en-US"/>
-        </w:rPr>
-        <w:t>youtube</w:t>
-      </w:r>
-      <w:proofErr w:type="spellEnd"/>
-      <w:r>
-        <w:rPr>
-          <w:sz w:val="48"/>
-          <w:szCs w:val="48"/>
-          <w:lang w:val="en-US"/>
-        </w:rPr>
-        <w:t xml:space="preserve">, and </w:t>
-      </w:r>
-      <w:proofErr w:type="spellStart"/>
-      <w:r>
-        <w:rPr>
-          <w:sz w:val="48"/>
-          <w:szCs w:val="48"/>
-          <w:lang w:val="en-US"/>
-        </w:rPr>
-        <w:t>gmail</w:t>
-      </w:r>
-      <w:proofErr w:type="spellEnd"/>
-      <w:r>
-        <w:rPr>
-          <w:sz w:val="48"/>
-          <w:szCs w:val="48"/>
-          <w:lang w:val="en-US"/>
-        </w:rPr>
-        <w:t xml:space="preserve">, but WhatsApp Web and Instagram do not load. Other devices on the same </w:t>
-      </w:r>
-      <w:proofErr w:type="spellStart"/>
-      <w:r>
-        <w:rPr>
-          <w:sz w:val="48"/>
-          <w:szCs w:val="48"/>
-          <w:lang w:val="en-US"/>
-        </w:rPr>
-        <w:t>wifi</w:t>
-      </w:r>
-      <w:proofErr w:type="spellEnd"/>
-      <w:r>
-        <w:rPr>
-          <w:sz w:val="48"/>
-          <w:szCs w:val="48"/>
-          <w:lang w:val="en-US"/>
-        </w:rPr>
-        <w:t xml:space="preserve"> work normally.</w:t>
+        <w:t>If you can open Google, youtube, and gmail, but WhatsApp Web and Instagram do not load. Other devices on the same wifi work normally.</w:t>
       </w:r>
     </w:p>
     <w:p>
@@ -1361,33 +1145,15 @@
           <w:szCs w:val="48"/>
           <w:lang w:val="en-US"/>
         </w:rPr>
-        <w:t xml:space="preserve">Problem may cause because of router settings, that have set to block some kind of </w:t>
-      </w:r>
-      <w:proofErr w:type="gramStart"/>
-      <w:r>
-        <w:rPr>
-          <w:sz w:val="48"/>
-          <w:szCs w:val="48"/>
-          <w:lang w:val="en-US"/>
-        </w:rPr>
-        <w:t>sites</w:t>
-      </w:r>
-      <w:r>
-        <w:rPr>
-          <w:sz w:val="48"/>
-          <w:szCs w:val="48"/>
-          <w:lang w:val="en-US"/>
-        </w:rPr>
-        <w:t>(</w:t>
-      </w:r>
-      <w:proofErr w:type="gramEnd"/>
-      <w:r>
-        <w:rPr>
-          <w:sz w:val="48"/>
-          <w:szCs w:val="48"/>
-          <w:lang w:val="en-US"/>
-        </w:rPr>
-        <w:t>WhatsApp Web and Instagram in this example). E.g. AIU-Students is blocking some semi-game-related sites like “dnd.su”.</w:t>
+        <w:t>Problem may cause because of router settings, that have set to block some kind of sites</w:t>
+      </w:r>
+      <w:r>
+        <w:rPr>
+          <w:sz w:val="48"/>
+          <w:szCs w:val="48"/>
+          <w:lang w:val="en-US"/>
+        </w:rPr>
+        <w:t>(WhatsApp Web and Instagram in this example). E.g. AIU-Students is blocking some semi-game-related sites like “dnd.su”.</w:t>
       </w:r>
     </w:p>
     <w:p>
@@ -1583,43 +1349,7 @@
           <w:szCs w:val="48"/>
           <w:lang w:val="en-US"/>
         </w:rPr>
-        <w:t xml:space="preserve">it can </w:t>
-      </w:r>
-      <w:proofErr w:type="gramStart"/>
-      <w:r>
-        <w:rPr>
-          <w:sz w:val="48"/>
-          <w:szCs w:val="48"/>
-          <w:lang w:val="en-US"/>
-        </w:rPr>
-        <w:t>seems</w:t>
-      </w:r>
-      <w:proofErr w:type="gramEnd"/>
-      <w:r>
-        <w:rPr>
-          <w:sz w:val="48"/>
-          <w:szCs w:val="48"/>
-          <w:lang w:val="en-US"/>
-        </w:rPr>
-        <w:t xml:space="preserve"> like it connected to your network, but practically it connected to another network or different </w:t>
-      </w:r>
-      <w:proofErr w:type="gramStart"/>
-      <w:r>
-        <w:rPr>
-          <w:sz w:val="48"/>
-          <w:szCs w:val="48"/>
-          <w:lang w:val="en-US"/>
-        </w:rPr>
-        <w:t>range(</w:t>
-      </w:r>
-      <w:proofErr w:type="gramEnd"/>
-      <w:r>
-        <w:rPr>
-          <w:sz w:val="48"/>
-          <w:szCs w:val="48"/>
-          <w:lang w:val="en-US"/>
-        </w:rPr>
-        <w:t>2.4 GHz instead of 5 GHz).</w:t>
+        <w:t>it can seems like it connected to your network, but practically it connected to another network or different range(2.4 GHz instead of 5 GHz).</w:t>
       </w:r>
     </w:p>
     <w:p>
@@ -1902,23 +1632,13 @@
           <w:lang w:val="en-US"/>
         </w:rPr>
       </w:pPr>
-      <w:proofErr w:type="spellStart"/>
-      <w:r>
-        <w:rPr>
-          <w:sz w:val="48"/>
-          <w:szCs w:val="48"/>
-          <w:lang w:val="en-US"/>
-        </w:rPr>
-        <w:t>Wifi</w:t>
-      </w:r>
-      <w:proofErr w:type="spellEnd"/>
-      <w:r>
-        <w:rPr>
-          <w:sz w:val="48"/>
-          <w:szCs w:val="48"/>
-          <w:lang w:val="en-US"/>
-        </w:rPr>
-        <w:t xml:space="preserve"> works normally for the entire house, but one phone is extremely slow or disconnects often. All other devices have full speed.</w:t>
+      <w:r>
+        <w:rPr>
+          <w:sz w:val="48"/>
+          <w:szCs w:val="48"/>
+          <w:lang w:val="en-US"/>
+        </w:rPr>
+        <w:t>Wifi works normally for the entire house, but one phone is extremely slow or disconnects often. All other devices have full speed.</w:t>
       </w:r>
     </w:p>
     <w:p>
@@ -2023,43 +1743,7 @@
           <w:szCs w:val="48"/>
           <w:lang w:val="en-US"/>
         </w:rPr>
-        <w:t xml:space="preserve">settings or </w:t>
-      </w:r>
-      <w:proofErr w:type="gramStart"/>
-      <w:r>
-        <w:rPr>
-          <w:sz w:val="48"/>
-          <w:szCs w:val="48"/>
-          <w:lang w:val="en-US"/>
-        </w:rPr>
-        <w:t>properties</w:t>
-      </w:r>
-      <w:proofErr w:type="gramEnd"/>
-      <w:r>
-        <w:rPr>
-          <w:sz w:val="48"/>
-          <w:szCs w:val="48"/>
-          <w:lang w:val="en-US"/>
-        </w:rPr>
-        <w:t xml:space="preserve"> part. It can allow to use internet only for some </w:t>
-      </w:r>
-      <w:proofErr w:type="gramStart"/>
-      <w:r>
-        <w:rPr>
-          <w:sz w:val="48"/>
-          <w:szCs w:val="48"/>
-          <w:lang w:val="en-US"/>
-        </w:rPr>
-        <w:t>amount</w:t>
-      </w:r>
-      <w:proofErr w:type="gramEnd"/>
-      <w:r>
-        <w:rPr>
-          <w:sz w:val="48"/>
-          <w:szCs w:val="48"/>
-          <w:lang w:val="en-US"/>
-        </w:rPr>
-        <w:t xml:space="preserve"> of devices, so other ones just won’t work or work, but very slowly.</w:t>
+        <w:t>settings or properties part. It can allow to use internet only for some amount of devices, so other ones just won’t work or work, but very slowly.</w:t>
       </w:r>
     </w:p>
     <w:p>
@@ -2177,43 +1861,7 @@
           <w:lang w:val="en-US"/>
         </w:rPr>
         <w:br/>
-        <w:t xml:space="preserve">MAC address, IPv4 address, Port 443, </w:t>
-      </w:r>
-      <w:proofErr w:type="spellStart"/>
-      <w:r>
-        <w:rPr>
-          <w:sz w:val="48"/>
-          <w:szCs w:val="48"/>
-          <w:lang w:val="en-US"/>
-        </w:rPr>
-        <w:t>wifi</w:t>
-      </w:r>
-      <w:proofErr w:type="spellEnd"/>
-      <w:r>
-        <w:rPr>
-          <w:sz w:val="48"/>
-          <w:szCs w:val="48"/>
-          <w:lang w:val="en-US"/>
-        </w:rPr>
-        <w:t xml:space="preserve"> signal, ethernet frame, router, TCP handshake, collision domain, ARP, subnet </w:t>
-      </w:r>
-      <w:proofErr w:type="gramStart"/>
-      <w:r>
-        <w:rPr>
-          <w:sz w:val="48"/>
-          <w:szCs w:val="48"/>
-          <w:lang w:val="en-US"/>
-        </w:rPr>
-        <w:t>mask,,</w:t>
-      </w:r>
-      <w:proofErr w:type="gramEnd"/>
-      <w:r>
-        <w:rPr>
-          <w:sz w:val="48"/>
-          <w:szCs w:val="48"/>
-          <w:lang w:val="en-US"/>
-        </w:rPr>
-        <w:t xml:space="preserve"> default gateway, switch</w:t>
+        <w:t>MAC address, IPv4 address, Port 443, wifi signal, ethernet frame, router, TCP handshake, collision domain, ARP, subnet mask,, default gateway, switch</w:t>
       </w:r>
     </w:p>
     <w:p>
@@ -2248,6 +1896,498 @@
           <w:lang w:val="en-US"/>
         </w:rPr>
       </w:pPr>
+      <w:r>
+        <w:rPr>
+          <w:sz w:val="48"/>
+          <w:szCs w:val="48"/>
+          <w:lang w:val="en-US"/>
+        </w:rPr>
+        <w:t>Physical:</w:t>
+      </w:r>
+    </w:p>
+    <w:p>
+      <w:pPr>
+        <w:pStyle w:val="a7"/>
+        <w:numPr>
+          <w:ilvl w:val="0"/>
+          <w:numId w:val="5"/>
+        </w:numPr>
+        <w:spacing w:line="240" w:lineRule="auto"/>
+        <w:rPr>
+          <w:sz w:val="48"/>
+          <w:szCs w:val="48"/>
+          <w:lang w:val="en-US"/>
+        </w:rPr>
+      </w:pPr>
+      <w:r>
+        <w:rPr>
+          <w:sz w:val="48"/>
+          <w:szCs w:val="48"/>
+          <w:lang w:val="en-US"/>
+        </w:rPr>
+        <w:t>Wi-fi signal, because it is physical waves.</w:t>
+      </w:r>
+    </w:p>
+    <w:p>
+      <w:pPr>
+        <w:pStyle w:val="a7"/>
+        <w:numPr>
+          <w:ilvl w:val="0"/>
+          <w:numId w:val="5"/>
+        </w:numPr>
+        <w:spacing w:line="240" w:lineRule="auto"/>
+        <w:rPr>
+          <w:sz w:val="48"/>
+          <w:szCs w:val="48"/>
+          <w:lang w:val="en-US"/>
+        </w:rPr>
+      </w:pPr>
+      <w:r>
+        <w:rPr>
+          <w:sz w:val="48"/>
+          <w:szCs w:val="48"/>
+          <w:lang w:val="en-US"/>
+        </w:rPr>
+        <w:t>Collision domain, because collision is always about physical thing.</w:t>
+      </w:r>
+    </w:p>
+    <w:p>
+      <w:pPr>
+        <w:spacing w:line="240" w:lineRule="auto"/>
+        <w:rPr>
+          <w:sz w:val="48"/>
+          <w:szCs w:val="48"/>
+          <w:lang w:val="en-US"/>
+        </w:rPr>
+      </w:pPr>
+    </w:p>
+    <w:p>
+      <w:pPr>
+        <w:pStyle w:val="a7"/>
+        <w:spacing w:line="240" w:lineRule="auto"/>
+        <w:ind w:left="3732"/>
+        <w:rPr>
+          <w:sz w:val="48"/>
+          <w:szCs w:val="48"/>
+          <w:lang w:val="en-US"/>
+        </w:rPr>
+      </w:pPr>
+    </w:p>
+    <w:p>
+      <w:pPr>
+        <w:pStyle w:val="a7"/>
+        <w:spacing w:line="240" w:lineRule="auto"/>
+        <w:ind w:left="3732"/>
+        <w:rPr>
+          <w:sz w:val="48"/>
+          <w:szCs w:val="48"/>
+          <w:lang w:val="en-US"/>
+        </w:rPr>
+      </w:pPr>
+    </w:p>
+    <w:p>
+      <w:pPr>
+        <w:pStyle w:val="a7"/>
+        <w:spacing w:line="240" w:lineRule="auto"/>
+        <w:ind w:left="3732"/>
+        <w:rPr>
+          <w:sz w:val="48"/>
+          <w:szCs w:val="48"/>
+          <w:lang w:val="en-US"/>
+        </w:rPr>
+      </w:pPr>
+      <w:r>
+        <w:rPr>
+          <w:sz w:val="48"/>
+          <w:szCs w:val="48"/>
+          <w:lang w:val="en-US"/>
+        </w:rPr>
+        <w:t xml:space="preserve">                    </w:t>
+      </w:r>
+      <w:r>
+        <w:rPr>
+          <w:sz w:val="48"/>
+          <w:szCs w:val="48"/>
+          <w:lang w:val="en-US"/>
+        </w:rPr>
+        <w:sym w:font="Wingdings" w:char="F0E0"/>
+      </w:r>
+    </w:p>
+    <w:p>
+      <w:pPr>
+        <w:spacing w:line="240" w:lineRule="auto"/>
+        <w:rPr>
+          <w:sz w:val="48"/>
+          <w:szCs w:val="48"/>
+          <w:lang w:val="en-US"/>
+        </w:rPr>
+      </w:pPr>
+      <w:r>
+        <w:rPr>
+          <w:sz w:val="48"/>
+          <w:szCs w:val="48"/>
+          <w:lang w:val="en-US"/>
+        </w:rPr>
+        <w:lastRenderedPageBreak/>
+        <w:t>Transport:</w:t>
+      </w:r>
+    </w:p>
+    <w:p>
+      <w:pPr>
+        <w:pStyle w:val="a7"/>
+        <w:numPr>
+          <w:ilvl w:val="0"/>
+          <w:numId w:val="5"/>
+        </w:numPr>
+        <w:spacing w:line="240" w:lineRule="auto"/>
+        <w:rPr>
+          <w:sz w:val="48"/>
+          <w:szCs w:val="48"/>
+          <w:lang w:val="en-US"/>
+        </w:rPr>
+      </w:pPr>
+      <w:r>
+        <w:rPr>
+          <w:sz w:val="48"/>
+          <w:szCs w:val="48"/>
+          <w:lang w:val="en-US"/>
+        </w:rPr>
+        <w:t>TCP handshake, because it is created to make transporting safe.</w:t>
+      </w:r>
+    </w:p>
+    <w:p>
+      <w:pPr>
+        <w:pStyle w:val="a7"/>
+        <w:numPr>
+          <w:ilvl w:val="0"/>
+          <w:numId w:val="5"/>
+        </w:numPr>
+        <w:spacing w:line="240" w:lineRule="auto"/>
+        <w:rPr>
+          <w:sz w:val="48"/>
+          <w:szCs w:val="48"/>
+          <w:lang w:val="en-US"/>
+        </w:rPr>
+      </w:pPr>
+      <w:r>
+        <w:rPr>
+          <w:sz w:val="48"/>
+          <w:szCs w:val="48"/>
+          <w:lang w:val="en-US"/>
+        </w:rPr>
+        <w:t>Port 443, because ports belong to TCP/UDP</w:t>
+      </w:r>
+      <w:r>
+        <w:rPr>
+          <w:sz w:val="48"/>
+          <w:szCs w:val="48"/>
+          <w:lang w:val="en-US"/>
+        </w:rPr>
+        <w:t>(</w:t>
+      </w:r>
+      <w:r>
+        <w:rPr>
+          <w:sz w:val="48"/>
+          <w:szCs w:val="48"/>
+          <w:lang w:val="en-US"/>
+        </w:rPr>
+        <w:t xml:space="preserve">transport protocols) </w:t>
+      </w:r>
+    </w:p>
+    <w:p>
+      <w:pPr>
+        <w:spacing w:line="240" w:lineRule="auto"/>
+        <w:rPr>
+          <w:sz w:val="48"/>
+          <w:szCs w:val="48"/>
+          <w:lang w:val="en-US"/>
+        </w:rPr>
+      </w:pPr>
+      <w:r>
+        <w:rPr>
+          <w:sz w:val="48"/>
+          <w:szCs w:val="48"/>
+          <w:lang w:val="en-US"/>
+        </w:rPr>
+        <w:t>Network:</w:t>
+      </w:r>
+    </w:p>
+    <w:p>
+      <w:pPr>
+        <w:pStyle w:val="a7"/>
+        <w:numPr>
+          <w:ilvl w:val="0"/>
+          <w:numId w:val="5"/>
+        </w:numPr>
+        <w:spacing w:line="240" w:lineRule="auto"/>
+        <w:rPr>
+          <w:sz w:val="48"/>
+          <w:szCs w:val="48"/>
+          <w:lang w:val="en-US"/>
+        </w:rPr>
+      </w:pPr>
+      <w:r>
+        <w:rPr>
+          <w:sz w:val="48"/>
+          <w:szCs w:val="48"/>
+          <w:lang w:val="en-US"/>
+        </w:rPr>
+        <w:t>IPv4 address, because it identifies devices inside network</w:t>
+      </w:r>
+    </w:p>
+    <w:p>
+      <w:pPr>
+        <w:pStyle w:val="a7"/>
+        <w:numPr>
+          <w:ilvl w:val="0"/>
+          <w:numId w:val="5"/>
+        </w:numPr>
+        <w:spacing w:line="240" w:lineRule="auto"/>
+        <w:rPr>
+          <w:sz w:val="48"/>
+          <w:szCs w:val="48"/>
+          <w:lang w:val="en-US"/>
+        </w:rPr>
+      </w:pPr>
+      <w:r>
+        <w:rPr>
+          <w:sz w:val="48"/>
+          <w:szCs w:val="48"/>
+          <w:lang w:val="en-US"/>
+        </w:rPr>
+        <w:t>Subnet mask, because it identifies which IP-addresses are in one network and which are in other</w:t>
+      </w:r>
+    </w:p>
+    <w:p>
+      <w:pPr>
+        <w:pStyle w:val="a7"/>
+        <w:numPr>
+          <w:ilvl w:val="0"/>
+          <w:numId w:val="5"/>
+        </w:numPr>
+        <w:spacing w:line="240" w:lineRule="auto"/>
+        <w:rPr>
+          <w:sz w:val="48"/>
+          <w:szCs w:val="48"/>
+          <w:lang w:val="en-US"/>
+        </w:rPr>
+      </w:pPr>
+      <w:r>
+        <w:rPr>
+          <w:sz w:val="48"/>
+          <w:szCs w:val="48"/>
+          <w:lang w:val="en-US"/>
+        </w:rPr>
+        <w:t>Router, because it divides information among IP-addresses that connected to this router</w:t>
+      </w:r>
+    </w:p>
+    <w:p>
+      <w:pPr>
+        <w:pStyle w:val="a7"/>
+        <w:numPr>
+          <w:ilvl w:val="0"/>
+          <w:numId w:val="5"/>
+        </w:numPr>
+        <w:spacing w:line="240" w:lineRule="auto"/>
+        <w:rPr>
+          <w:sz w:val="48"/>
+          <w:szCs w:val="48"/>
+          <w:lang w:val="en-US"/>
+        </w:rPr>
+      </w:pPr>
+      <w:r>
+        <w:rPr>
+          <w:sz w:val="48"/>
+          <w:szCs w:val="48"/>
+          <w:lang w:val="en-US"/>
+        </w:rPr>
+        <w:t>Default gateway, because it is your router’s address that redirects your traffic to global network</w:t>
+      </w:r>
+    </w:p>
+    <w:p>
+      <w:pPr>
+        <w:spacing w:line="240" w:lineRule="auto"/>
+        <w:rPr>
+          <w:sz w:val="48"/>
+          <w:szCs w:val="48"/>
+          <w:lang w:val="en-US"/>
+        </w:rPr>
+      </w:pPr>
+    </w:p>
+    <w:p>
+      <w:pPr>
+        <w:spacing w:line="240" w:lineRule="auto"/>
+        <w:rPr>
+          <w:sz w:val="48"/>
+          <w:szCs w:val="48"/>
+          <w:lang w:val="en-US"/>
+        </w:rPr>
+      </w:pPr>
+    </w:p>
+    <w:p>
+      <w:pPr>
+        <w:spacing w:line="240" w:lineRule="auto"/>
+        <w:rPr>
+          <w:sz w:val="48"/>
+          <w:szCs w:val="48"/>
+          <w:lang w:val="en-US"/>
+        </w:rPr>
+      </w:pPr>
+    </w:p>
+    <w:p>
+      <w:pPr>
+        <w:spacing w:line="240" w:lineRule="auto"/>
+        <w:rPr>
+          <w:sz w:val="48"/>
+          <w:szCs w:val="48"/>
+          <w:lang w:val="en-US"/>
+        </w:rPr>
+      </w:pPr>
+    </w:p>
+    <w:p>
+      <w:pPr>
+        <w:spacing w:line="240" w:lineRule="auto"/>
+        <w:rPr>
+          <w:sz w:val="48"/>
+          <w:szCs w:val="48"/>
+          <w:lang w:val="en-US"/>
+        </w:rPr>
+      </w:pPr>
+      <w:r>
+        <w:rPr>
+          <w:sz w:val="48"/>
+          <w:szCs w:val="48"/>
+          <w:lang w:val="en-US"/>
+        </w:rPr>
+        <w:t xml:space="preserve">                                                           </w:t>
+      </w:r>
+      <w:r>
+        <w:rPr>
+          <w:sz w:val="48"/>
+          <w:szCs w:val="48"/>
+          <w:lang w:val="en-US"/>
+        </w:rPr>
+        <w:sym w:font="Wingdings" w:char="F0E0"/>
+      </w:r>
+    </w:p>
+    <w:p>
+      <w:pPr>
+        <w:spacing w:line="240" w:lineRule="auto"/>
+        <w:rPr>
+          <w:sz w:val="48"/>
+          <w:szCs w:val="48"/>
+          <w:lang w:val="en-US"/>
+        </w:rPr>
+      </w:pPr>
+      <w:r>
+        <w:rPr>
+          <w:sz w:val="48"/>
+          <w:szCs w:val="48"/>
+          <w:lang w:val="en-US"/>
+        </w:rPr>
+        <w:lastRenderedPageBreak/>
+        <w:t>Data link:</w:t>
+      </w:r>
+    </w:p>
+    <w:p>
+      <w:pPr>
+        <w:pStyle w:val="a7"/>
+        <w:numPr>
+          <w:ilvl w:val="0"/>
+          <w:numId w:val="5"/>
+        </w:numPr>
+        <w:spacing w:line="240" w:lineRule="auto"/>
+        <w:rPr>
+          <w:sz w:val="48"/>
+          <w:szCs w:val="48"/>
+          <w:lang w:val="en-US"/>
+        </w:rPr>
+      </w:pPr>
+      <w:r>
+        <w:rPr>
+          <w:sz w:val="48"/>
+          <w:szCs w:val="48"/>
+          <w:lang w:val="en-US"/>
+        </w:rPr>
+        <w:t>MAC address, because it is hardware identifier</w:t>
+      </w:r>
+    </w:p>
+    <w:p>
+      <w:pPr>
+        <w:pStyle w:val="a7"/>
+        <w:numPr>
+          <w:ilvl w:val="0"/>
+          <w:numId w:val="5"/>
+        </w:numPr>
+        <w:spacing w:line="240" w:lineRule="auto"/>
+        <w:rPr>
+          <w:sz w:val="48"/>
+          <w:szCs w:val="48"/>
+          <w:lang w:val="en-US"/>
+        </w:rPr>
+      </w:pPr>
+      <w:r>
+        <w:rPr>
+          <w:sz w:val="48"/>
+          <w:szCs w:val="48"/>
+          <w:lang w:val="en-US"/>
+        </w:rPr>
+        <w:t>ARP, that is working between Network and Data link, because it connects IP-address to MAC-address, but formally it belongs to Data link</w:t>
+      </w:r>
+    </w:p>
+    <w:p>
+      <w:pPr>
+        <w:pStyle w:val="a7"/>
+        <w:numPr>
+          <w:ilvl w:val="0"/>
+          <w:numId w:val="5"/>
+        </w:numPr>
+        <w:spacing w:line="240" w:lineRule="auto"/>
+        <w:rPr>
+          <w:sz w:val="48"/>
+          <w:szCs w:val="48"/>
+          <w:lang w:val="en-US"/>
+        </w:rPr>
+      </w:pPr>
+      <w:r>
+        <w:rPr>
+          <w:sz w:val="48"/>
+          <w:szCs w:val="48"/>
+          <w:lang w:val="en-US"/>
+        </w:rPr>
+        <w:t xml:space="preserve">Ethernet frame, because it is </w:t>
+      </w:r>
+      <w:r>
+        <w:rPr>
+          <w:sz w:val="48"/>
+          <w:szCs w:val="48"/>
+          <w:lang w:val="en-US"/>
+        </w:rPr>
+        <w:t>information packet, that is sent from one device in local network(ethernet) to another device</w:t>
+      </w:r>
+    </w:p>
+    <w:p>
+      <w:pPr>
+        <w:pStyle w:val="a7"/>
+        <w:numPr>
+          <w:ilvl w:val="0"/>
+          <w:numId w:val="5"/>
+        </w:numPr>
+        <w:spacing w:line="240" w:lineRule="auto"/>
+        <w:rPr>
+          <w:sz w:val="48"/>
+          <w:szCs w:val="48"/>
+          <w:lang w:val="en-US"/>
+        </w:rPr>
+      </w:pPr>
+      <w:r>
+        <w:rPr>
+          <w:sz w:val="48"/>
+          <w:szCs w:val="48"/>
+          <w:lang w:val="en-US"/>
+        </w:rPr>
+        <w:t>Switch, because it receive ethernet frames and redirects it to specific device</w:t>
+      </w:r>
     </w:p>
     <w:sectPr>
       <w:pgSz w:w="11906" w:h="16838"/>
@@ -2351,6 +2491,118 @@
     </w:lvl>
   </w:abstractNum>
   <w:abstractNum w:abstractNumId="1" w15:restartNumberingAfterBreak="0">
+    <w:nsid w:val="33BF5448"/>
+    <w:multiLevelType w:val="hybridMultilevel"/>
+    <w:tmpl w:val="0DA6E228"/>
+    <w:lvl w:ilvl="0" w:tplc="3D426A1C">
+      <w:numFmt w:val="bullet"/>
+      <w:lvlText w:val="-"/>
+      <w:lvlJc w:val="left"/>
+      <w:pPr>
+        <w:ind w:left="720" w:hanging="360"/>
+      </w:pPr>
+      <w:rPr>
+        <w:rFonts w:ascii="Calibri" w:eastAsiaTheme="minorHAnsi" w:hAnsi="Calibri" w:cs="Calibri" w:hint="default"/>
+      </w:rPr>
+    </w:lvl>
+    <w:lvl w:ilvl="1" w:tplc="04190003" w:tentative="1">
+      <w:start w:val="1"/>
+      <w:numFmt w:val="bullet"/>
+      <w:lvlText w:val="o"/>
+      <w:lvlJc w:val="left"/>
+      <w:pPr>
+        <w:ind w:left="1440" w:hanging="360"/>
+      </w:pPr>
+      <w:rPr>
+        <w:rFonts w:ascii="Courier New" w:hAnsi="Courier New" w:cs="Courier New" w:hint="default"/>
+      </w:rPr>
+    </w:lvl>
+    <w:lvl w:ilvl="2" w:tplc="04190005" w:tentative="1">
+      <w:start w:val="1"/>
+      <w:numFmt w:val="bullet"/>
+      <w:lvlText w:val=""/>
+      <w:lvlJc w:val="left"/>
+      <w:pPr>
+        <w:ind w:left="2160" w:hanging="360"/>
+      </w:pPr>
+      <w:rPr>
+        <w:rFonts w:ascii="Wingdings" w:hAnsi="Wingdings" w:hint="default"/>
+      </w:rPr>
+    </w:lvl>
+    <w:lvl w:ilvl="3" w:tplc="04190001" w:tentative="1">
+      <w:start w:val="1"/>
+      <w:numFmt w:val="bullet"/>
+      <w:lvlText w:val=""/>
+      <w:lvlJc w:val="left"/>
+      <w:pPr>
+        <w:ind w:left="2880" w:hanging="360"/>
+      </w:pPr>
+      <w:rPr>
+        <w:rFonts w:ascii="Symbol" w:hAnsi="Symbol" w:hint="default"/>
+      </w:rPr>
+    </w:lvl>
+    <w:lvl w:ilvl="4" w:tplc="04190003" w:tentative="1">
+      <w:start w:val="1"/>
+      <w:numFmt w:val="bullet"/>
+      <w:lvlText w:val="o"/>
+      <w:lvlJc w:val="left"/>
+      <w:pPr>
+        <w:ind w:left="3600" w:hanging="360"/>
+      </w:pPr>
+      <w:rPr>
+        <w:rFonts w:ascii="Courier New" w:hAnsi="Courier New" w:cs="Courier New" w:hint="default"/>
+      </w:rPr>
+    </w:lvl>
+    <w:lvl w:ilvl="5" w:tplc="04190005" w:tentative="1">
+      <w:start w:val="1"/>
+      <w:numFmt w:val="bullet"/>
+      <w:lvlText w:val=""/>
+      <w:lvlJc w:val="left"/>
+      <w:pPr>
+        <w:ind w:left="4320" w:hanging="360"/>
+      </w:pPr>
+      <w:rPr>
+        <w:rFonts w:ascii="Wingdings" w:hAnsi="Wingdings" w:hint="default"/>
+      </w:rPr>
+    </w:lvl>
+    <w:lvl w:ilvl="6" w:tplc="04190001" w:tentative="1">
+      <w:start w:val="1"/>
+      <w:numFmt w:val="bullet"/>
+      <w:lvlText w:val=""/>
+      <w:lvlJc w:val="left"/>
+      <w:pPr>
+        <w:ind w:left="5040" w:hanging="360"/>
+      </w:pPr>
+      <w:rPr>
+        <w:rFonts w:ascii="Symbol" w:hAnsi="Symbol" w:hint="default"/>
+      </w:rPr>
+    </w:lvl>
+    <w:lvl w:ilvl="7" w:tplc="04190003" w:tentative="1">
+      <w:start w:val="1"/>
+      <w:numFmt w:val="bullet"/>
+      <w:lvlText w:val="o"/>
+      <w:lvlJc w:val="left"/>
+      <w:pPr>
+        <w:ind w:left="5760" w:hanging="360"/>
+      </w:pPr>
+      <w:rPr>
+        <w:rFonts w:ascii="Courier New" w:hAnsi="Courier New" w:cs="Courier New" w:hint="default"/>
+      </w:rPr>
+    </w:lvl>
+    <w:lvl w:ilvl="8" w:tplc="04190005" w:tentative="1">
+      <w:start w:val="1"/>
+      <w:numFmt w:val="bullet"/>
+      <w:lvlText w:val=""/>
+      <w:lvlJc w:val="left"/>
+      <w:pPr>
+        <w:ind w:left="6480" w:hanging="360"/>
+      </w:pPr>
+      <w:rPr>
+        <w:rFonts w:ascii="Wingdings" w:hAnsi="Wingdings" w:hint="default"/>
+      </w:rPr>
+    </w:lvl>
+  </w:abstractNum>
+  <w:abstractNum w:abstractNumId="2" w15:restartNumberingAfterBreak="0">
     <w:nsid w:val="424C1FA4"/>
     <w:multiLevelType w:val="hybridMultilevel"/>
     <w:tmpl w:val="803CFFCE"/>
@@ -2439,7 +2691,119 @@
       </w:pPr>
     </w:lvl>
   </w:abstractNum>
-  <w:abstractNum w:abstractNumId="2" w15:restartNumberingAfterBreak="0">
+  <w:abstractNum w:abstractNumId="3" w15:restartNumberingAfterBreak="0">
+    <w:nsid w:val="6A632A3E"/>
+    <w:multiLevelType w:val="hybridMultilevel"/>
+    <w:tmpl w:val="C40C91FC"/>
+    <w:lvl w:ilvl="0" w:tplc="ADBE0204">
+      <w:numFmt w:val="bullet"/>
+      <w:lvlText w:val=""/>
+      <w:lvlJc w:val="left"/>
+      <w:pPr>
+        <w:ind w:left="744" w:hanging="384"/>
+      </w:pPr>
+      <w:rPr>
+        <w:rFonts w:ascii="Wingdings" w:eastAsiaTheme="minorHAnsi" w:hAnsi="Wingdings" w:cstheme="minorBidi" w:hint="default"/>
+      </w:rPr>
+    </w:lvl>
+    <w:lvl w:ilvl="1" w:tplc="04190003" w:tentative="1">
+      <w:start w:val="1"/>
+      <w:numFmt w:val="bullet"/>
+      <w:lvlText w:val="o"/>
+      <w:lvlJc w:val="left"/>
+      <w:pPr>
+        <w:ind w:left="1440" w:hanging="360"/>
+      </w:pPr>
+      <w:rPr>
+        <w:rFonts w:ascii="Courier New" w:hAnsi="Courier New" w:cs="Courier New" w:hint="default"/>
+      </w:rPr>
+    </w:lvl>
+    <w:lvl w:ilvl="2" w:tplc="04190005" w:tentative="1">
+      <w:start w:val="1"/>
+      <w:numFmt w:val="bullet"/>
+      <w:lvlText w:val=""/>
+      <w:lvlJc w:val="left"/>
+      <w:pPr>
+        <w:ind w:left="2160" w:hanging="360"/>
+      </w:pPr>
+      <w:rPr>
+        <w:rFonts w:ascii="Wingdings" w:hAnsi="Wingdings" w:hint="default"/>
+      </w:rPr>
+    </w:lvl>
+    <w:lvl w:ilvl="3" w:tplc="04190001" w:tentative="1">
+      <w:start w:val="1"/>
+      <w:numFmt w:val="bullet"/>
+      <w:lvlText w:val=""/>
+      <w:lvlJc w:val="left"/>
+      <w:pPr>
+        <w:ind w:left="2880" w:hanging="360"/>
+      </w:pPr>
+      <w:rPr>
+        <w:rFonts w:ascii="Symbol" w:hAnsi="Symbol" w:hint="default"/>
+      </w:rPr>
+    </w:lvl>
+    <w:lvl w:ilvl="4" w:tplc="04190003" w:tentative="1">
+      <w:start w:val="1"/>
+      <w:numFmt w:val="bullet"/>
+      <w:lvlText w:val="o"/>
+      <w:lvlJc w:val="left"/>
+      <w:pPr>
+        <w:ind w:left="3600" w:hanging="360"/>
+      </w:pPr>
+      <w:rPr>
+        <w:rFonts w:ascii="Courier New" w:hAnsi="Courier New" w:cs="Courier New" w:hint="default"/>
+      </w:rPr>
+    </w:lvl>
+    <w:lvl w:ilvl="5" w:tplc="04190005" w:tentative="1">
+      <w:start w:val="1"/>
+      <w:numFmt w:val="bullet"/>
+      <w:lvlText w:val=""/>
+      <w:lvlJc w:val="left"/>
+      <w:pPr>
+        <w:ind w:left="4320" w:hanging="360"/>
+      </w:pPr>
+      <w:rPr>
+        <w:rFonts w:ascii="Wingdings" w:hAnsi="Wingdings" w:hint="default"/>
+      </w:rPr>
+    </w:lvl>
+    <w:lvl w:ilvl="6" w:tplc="04190001" w:tentative="1">
+      <w:start w:val="1"/>
+      <w:numFmt w:val="bullet"/>
+      <w:lvlText w:val=""/>
+      <w:lvlJc w:val="left"/>
+      <w:pPr>
+        <w:ind w:left="5040" w:hanging="360"/>
+      </w:pPr>
+      <w:rPr>
+        <w:rFonts w:ascii="Symbol" w:hAnsi="Symbol" w:hint="default"/>
+      </w:rPr>
+    </w:lvl>
+    <w:lvl w:ilvl="7" w:tplc="04190003" w:tentative="1">
+      <w:start w:val="1"/>
+      <w:numFmt w:val="bullet"/>
+      <w:lvlText w:val="o"/>
+      <w:lvlJc w:val="left"/>
+      <w:pPr>
+        <w:ind w:left="5760" w:hanging="360"/>
+      </w:pPr>
+      <w:rPr>
+        <w:rFonts w:ascii="Courier New" w:hAnsi="Courier New" w:cs="Courier New" w:hint="default"/>
+      </w:rPr>
+    </w:lvl>
+    <w:lvl w:ilvl="8" w:tplc="04190005" w:tentative="1">
+      <w:start w:val="1"/>
+      <w:numFmt w:val="bullet"/>
+      <w:lvlText w:val=""/>
+      <w:lvlJc w:val="left"/>
+      <w:pPr>
+        <w:ind w:left="6480" w:hanging="360"/>
+      </w:pPr>
+      <w:rPr>
+        <w:rFonts w:ascii="Wingdings" w:hAnsi="Wingdings" w:hint="default"/>
+      </w:rPr>
+    </w:lvl>
+  </w:abstractNum>
+  <w:abstractNum w:abstractNumId="4" w15:restartNumberingAfterBreak="0">
     <w:nsid w:val="6FED3625"/>
     <w:multiLevelType w:val="hybridMultilevel"/>
     <w:tmpl w:val="8AC297E0"/>
@@ -2528,7 +2892,7 @@
       </w:pPr>
     </w:lvl>
   </w:abstractNum>
-  <w:abstractNum w:abstractNumId="3" w15:restartNumberingAfterBreak="0">
+  <w:abstractNum w:abstractNumId="5" w15:restartNumberingAfterBreak="0">
     <w:nsid w:val="7C0E6A3A"/>
     <w:multiLevelType w:val="hybridMultilevel"/>
     <w:tmpl w:val="F64C606A"/>
@@ -2615,19 +2979,140 @@
       <w:pPr>
         <w:ind w:left="6480" w:hanging="180"/>
       </w:pPr>
+    </w:lvl>
+  </w:abstractNum>
+  <w:abstractNum w:abstractNumId="6" w15:restartNumberingAfterBreak="0">
+    <w:nsid w:val="7D8B021B"/>
+    <w:multiLevelType w:val="hybridMultilevel"/>
+    <w:tmpl w:val="F1968E7C"/>
+    <w:lvl w:ilvl="0" w:tplc="0450F1C0">
+      <w:numFmt w:val="bullet"/>
+      <w:lvlText w:val=""/>
+      <w:lvlJc w:val="left"/>
+      <w:pPr>
+        <w:ind w:left="3732" w:hanging="480"/>
+      </w:pPr>
+      <w:rPr>
+        <w:rFonts w:ascii="Wingdings" w:eastAsiaTheme="minorHAnsi" w:hAnsi="Wingdings" w:cstheme="minorBidi" w:hint="default"/>
+      </w:rPr>
+    </w:lvl>
+    <w:lvl w:ilvl="1" w:tplc="04190003" w:tentative="1">
+      <w:start w:val="1"/>
+      <w:numFmt w:val="bullet"/>
+      <w:lvlText w:val="o"/>
+      <w:lvlJc w:val="left"/>
+      <w:pPr>
+        <w:ind w:left="4332" w:hanging="360"/>
+      </w:pPr>
+      <w:rPr>
+        <w:rFonts w:ascii="Courier New" w:hAnsi="Courier New" w:cs="Courier New" w:hint="default"/>
+      </w:rPr>
+    </w:lvl>
+    <w:lvl w:ilvl="2" w:tplc="04190005" w:tentative="1">
+      <w:start w:val="1"/>
+      <w:numFmt w:val="bullet"/>
+      <w:lvlText w:val=""/>
+      <w:lvlJc w:val="left"/>
+      <w:pPr>
+        <w:ind w:left="5052" w:hanging="360"/>
+      </w:pPr>
+      <w:rPr>
+        <w:rFonts w:ascii="Wingdings" w:hAnsi="Wingdings" w:hint="default"/>
+      </w:rPr>
+    </w:lvl>
+    <w:lvl w:ilvl="3" w:tplc="04190001" w:tentative="1">
+      <w:start w:val="1"/>
+      <w:numFmt w:val="bullet"/>
+      <w:lvlText w:val=""/>
+      <w:lvlJc w:val="left"/>
+      <w:pPr>
+        <w:ind w:left="5772" w:hanging="360"/>
+      </w:pPr>
+      <w:rPr>
+        <w:rFonts w:ascii="Symbol" w:hAnsi="Symbol" w:hint="default"/>
+      </w:rPr>
+    </w:lvl>
+    <w:lvl w:ilvl="4" w:tplc="04190003" w:tentative="1">
+      <w:start w:val="1"/>
+      <w:numFmt w:val="bullet"/>
+      <w:lvlText w:val="o"/>
+      <w:lvlJc w:val="left"/>
+      <w:pPr>
+        <w:ind w:left="6492" w:hanging="360"/>
+      </w:pPr>
+      <w:rPr>
+        <w:rFonts w:ascii="Courier New" w:hAnsi="Courier New" w:cs="Courier New" w:hint="default"/>
+      </w:rPr>
+    </w:lvl>
+    <w:lvl w:ilvl="5" w:tplc="04190005" w:tentative="1">
+      <w:start w:val="1"/>
+      <w:numFmt w:val="bullet"/>
+      <w:lvlText w:val=""/>
+      <w:lvlJc w:val="left"/>
+      <w:pPr>
+        <w:ind w:left="7212" w:hanging="360"/>
+      </w:pPr>
+      <w:rPr>
+        <w:rFonts w:ascii="Wingdings" w:hAnsi="Wingdings" w:hint="default"/>
+      </w:rPr>
+    </w:lvl>
+    <w:lvl w:ilvl="6" w:tplc="04190001" w:tentative="1">
+      <w:start w:val="1"/>
+      <w:numFmt w:val="bullet"/>
+      <w:lvlText w:val=""/>
+      <w:lvlJc w:val="left"/>
+      <w:pPr>
+        <w:ind w:left="7932" w:hanging="360"/>
+      </w:pPr>
+      <w:rPr>
+        <w:rFonts w:ascii="Symbol" w:hAnsi="Symbol" w:hint="default"/>
+      </w:rPr>
+    </w:lvl>
+    <w:lvl w:ilvl="7" w:tplc="04190003" w:tentative="1">
+      <w:start w:val="1"/>
+      <w:numFmt w:val="bullet"/>
+      <w:lvlText w:val="o"/>
+      <w:lvlJc w:val="left"/>
+      <w:pPr>
+        <w:ind w:left="8652" w:hanging="360"/>
+      </w:pPr>
+      <w:rPr>
+        <w:rFonts w:ascii="Courier New" w:hAnsi="Courier New" w:cs="Courier New" w:hint="default"/>
+      </w:rPr>
+    </w:lvl>
+    <w:lvl w:ilvl="8" w:tplc="04190005" w:tentative="1">
+      <w:start w:val="1"/>
+      <w:numFmt w:val="bullet"/>
+      <w:lvlText w:val=""/>
+      <w:lvlJc w:val="left"/>
+      <w:pPr>
+        <w:ind w:left="9372" w:hanging="360"/>
+      </w:pPr>
+      <w:rPr>
+        <w:rFonts w:ascii="Wingdings" w:hAnsi="Wingdings" w:hint="default"/>
+      </w:rPr>
     </w:lvl>
   </w:abstractNum>
   <w:num w:numId="1" w16cid:durableId="1013993713">
     <w:abstractNumId w:val="0"/>
   </w:num>
   <w:num w:numId="2" w16cid:durableId="214973151">
+    <w:abstractNumId w:val="4"/>
+  </w:num>
+  <w:num w:numId="3" w16cid:durableId="1295410320">
+    <w:abstractNumId w:val="5"/>
+  </w:num>
+  <w:num w:numId="4" w16cid:durableId="90663105">
     <w:abstractNumId w:val="2"/>
   </w:num>
-  <w:num w:numId="3" w16cid:durableId="1295410320">
+  <w:num w:numId="5" w16cid:durableId="935791309">
+    <w:abstractNumId w:val="1"/>
+  </w:num>
+  <w:num w:numId="6" w16cid:durableId="143278007">
+    <w:abstractNumId w:val="6"/>
+  </w:num>
+  <w:num w:numId="7" w16cid:durableId="252319223">
     <w:abstractNumId w:val="3"/>
-  </w:num>
-  <w:num w:numId="4" w16cid:durableId="90663105">
-    <w:abstractNumId w:val="1"/>
   </w:num>
 </w:numbering>
 </file>
@@ -3235,6 +3720,7 @@
   <w:style w:type="character" w:default="1" w:styleId="a0">
     <w:name w:val="Default Paragraph Font"/>
     <w:uiPriority w:val="1"/>
+    <w:semiHidden/>
     <w:unhideWhenUsed/>
   </w:style>
   <w:style w:type="table" w:default="1" w:styleId="a1">

</xml_diff>